<commit_message>
Caso de prueba fix
</commit_message>
<xml_diff>
--- a/5) Pruebas/Procedimientos y Casos de Pruebas/Publicar mensaje.docx
+++ b/5) Pruebas/Procedimientos y Casos de Pruebas/Publicar mensaje.docx
@@ -1,6 +1,6 @@
 
 <file path=word/document.xml><?xml version="1.0" encoding="utf-8"?>
-<w:document xmlns:wpc="http://schemas.microsoft.com/office/word/2010/wordprocessingCanvas" xmlns:cx="http://schemas.microsoft.com/office/drawing/2014/chartex" xmlns:cx1="http://schemas.microsoft.com/office/drawing/2015/9/8/chartex" xmlns:cx2="http://schemas.microsoft.com/office/drawing/2015/10/21/chartex" xmlns:cx3="http://schemas.microsoft.com/office/drawing/2016/5/9/chartex" xmlns:cx4="http://schemas.microsoft.com/office/drawing/2016/5/10/chartex" xmlns:cx5="http://schemas.microsoft.com/office/drawing/2016/5/11/chartex" xmlns:cx6="http://schemas.microsoft.com/office/drawing/2016/5/12/chartex" xmlns:cx7="http://schemas.microsoft.com/office/drawing/2016/5/13/chartex" xmlns:cx8="http://schemas.microsoft.com/office/drawing/2016/5/14/chartex" xmlns:mc="http://schemas.openxmlformats.org/markup-compatibility/2006" xmlns:aink="http://schemas.microsoft.com/office/drawing/2016/ink" xmlns:am3d="http://schemas.microsoft.com/office/drawing/2017/model3d" xmlns:o="urn:schemas-microsoft-com:office:office" xmlns:oel="http://schemas.microsoft.com/office/2019/extlst" xmlns:r="http://schemas.openxmlformats.org/officeDocument/2006/relationships" xmlns:m="http://schemas.openxmlformats.org/officeDocument/2006/math" xmlns:v="urn:schemas-microsoft-com:vml" xmlns:wp14="http://schemas.microsoft.com/office/word/2010/wordprocessingDrawing" xmlns:wp="http://schemas.openxmlformats.org/drawingml/2006/wordprocessingDrawing" xmlns:w10="urn:schemas-microsoft-com:office:word" xmlns:w="http://schemas.openxmlformats.org/wordprocessingml/2006/main" xmlns:w14="http://schemas.microsoft.com/office/word/2010/wordml" xmlns:w15="http://schemas.microsoft.com/office/word/2012/wordml" xmlns:w16cex="http://schemas.microsoft.com/office/word/2018/wordml/cex" xmlns:w16cid="http://schemas.microsoft.com/office/word/2016/wordml/cid" xmlns:w16="http://schemas.microsoft.com/office/word/2018/wordml" xmlns:w16du="http://schemas.microsoft.com/office/word/2023/wordml/word16du" xmlns:w16sdtdh="http://schemas.microsoft.com/office/word/2020/wordml/sdtdatahash" xmlns:w16se="http://schemas.microsoft.com/office/word/2015/wordml/symex" xmlns:wpg="http://schemas.microsoft.com/office/word/2010/wordprocessingGroup" xmlns:wpi="http://schemas.microsoft.com/office/word/2010/wordprocessingInk" xmlns:wne="http://schemas.microsoft.com/office/word/2006/wordml" xmlns:wps="http://schemas.microsoft.com/office/word/2010/wordprocessingShape" mc:Ignorable="w14 w15 w16se w16cid w16 w16cex w16sdtdh wp14">
+<w:document xmlns:wpc="http://schemas.microsoft.com/office/word/2010/wordprocessingCanvas" xmlns:cx="http://schemas.microsoft.com/office/drawing/2014/chartex" xmlns:cx1="http://schemas.microsoft.com/office/drawing/2015/9/8/chartex" xmlns:cx2="http://schemas.microsoft.com/office/drawing/2015/10/21/chartex" xmlns:cx3="http://schemas.microsoft.com/office/drawing/2016/5/9/chartex" xmlns:cx4="http://schemas.microsoft.com/office/drawing/2016/5/10/chartex" xmlns:cx5="http://schemas.microsoft.com/office/drawing/2016/5/11/chartex" xmlns:cx6="http://schemas.microsoft.com/office/drawing/2016/5/12/chartex" xmlns:cx7="http://schemas.microsoft.com/office/drawing/2016/5/13/chartex" xmlns:cx8="http://schemas.microsoft.com/office/drawing/2016/5/14/chartex" xmlns:mc="http://schemas.openxmlformats.org/markup-compatibility/2006" xmlns:aink="http://schemas.microsoft.com/office/drawing/2016/ink" xmlns:am3d="http://schemas.microsoft.com/office/drawing/2017/model3d" xmlns:o="urn:schemas-microsoft-com:office:office" xmlns:oel="http://schemas.microsoft.com/office/2019/extlst" xmlns:r="http://schemas.openxmlformats.org/officeDocument/2006/relationships" xmlns:m="http://schemas.openxmlformats.org/officeDocument/2006/math" xmlns:v="urn:schemas-microsoft-com:vml" xmlns:wp14="http://schemas.microsoft.com/office/word/2010/wordprocessingDrawing" xmlns:wp="http://schemas.openxmlformats.org/drawingml/2006/wordprocessingDrawing" xmlns:w10="urn:schemas-microsoft-com:office:word" xmlns:w="http://schemas.openxmlformats.org/wordprocessingml/2006/main" xmlns:w14="http://schemas.microsoft.com/office/word/2010/wordml" xmlns:w15="http://schemas.microsoft.com/office/word/2012/wordml" xmlns:w16cex="http://schemas.microsoft.com/office/word/2018/wordml/cex" xmlns:w16cid="http://schemas.microsoft.com/office/word/2016/wordml/cid" xmlns:w16="http://schemas.microsoft.com/office/word/2018/wordml" xmlns:w16sdtdh="http://schemas.microsoft.com/office/word/2020/wordml/sdtdatahash" xmlns:w16se="http://schemas.microsoft.com/office/word/2015/wordml/symex" xmlns:wpg="http://schemas.microsoft.com/office/word/2010/wordprocessingGroup" xmlns:wpi="http://schemas.microsoft.com/office/word/2010/wordprocessingInk" xmlns:wne="http://schemas.microsoft.com/office/word/2006/wordml" xmlns:wps="http://schemas.microsoft.com/office/word/2010/wordprocessingShape" mc:Ignorable="w14 w15 w16se w16cid w16 w16cex w16sdtdh wp14">
   <w:body>
     <w:p>
       <w:pPr>
@@ -185,10 +185,10 @@
       </w:tblPr>
       <w:tblGrid>
         <w:gridCol w:w="551"/>
-        <w:gridCol w:w="2330"/>
-        <w:gridCol w:w="2192"/>
-        <w:gridCol w:w="1607"/>
-        <w:gridCol w:w="1804"/>
+        <w:gridCol w:w="1808"/>
+        <w:gridCol w:w="2533"/>
+        <w:gridCol w:w="1751"/>
+        <w:gridCol w:w="1841"/>
       </w:tblGrid>
       <w:tr>
         <w:tc>
@@ -403,227 +403,6 @@
                 <w14:ligatures w14:val="none"/>
               </w:rPr>
               <w:t>Resultado esperado</w:t>
-            </w:r>
-          </w:p>
-        </w:tc>
-      </w:tr>
-      <w:tr>
-        <w:trPr>
-          <w:trHeight w:val="567"/>
-        </w:trPr>
-        <w:tc>
-          <w:tcPr>
-            <w:tcW w:w="0" w:type="auto"/>
-            <w:tcBorders>
-              <w:top w:val="single" w:sz="8" w:space="0" w:color="000000"/>
-              <w:left w:val="single" w:sz="8" w:space="0" w:color="000000"/>
-              <w:bottom w:val="single" w:sz="8" w:space="0" w:color="000000"/>
-              <w:right w:val="single" w:sz="4" w:space="0" w:color="000000"/>
-            </w:tcBorders>
-            <w:tcMar>
-              <w:top w:w="100" w:type="dxa"/>
-              <w:left w:w="100" w:type="dxa"/>
-              <w:bottom w:w="100" w:type="dxa"/>
-              <w:right w:w="100" w:type="dxa"/>
-            </w:tcMar>
-            <w:hideMark/>
-          </w:tcPr>
-          <w:p>
-            <w:pPr>
-              <w:spacing w:after="0" w:line="240" w:lineRule="auto"/>
-              <w:rPr>
-                <w:rFonts w:ascii="Times New Roman" w:eastAsia="Times New Roman" w:hAnsi="Times New Roman" w:cs="Times New Roman"/>
-                <w:kern w:val="0"/>
-                <w:sz w:val="28"/>
-                <w:szCs w:val="28"/>
-                <w:lang w:eastAsia="es-AR"/>
-                <w14:ligatures w14:val="none"/>
-              </w:rPr>
-            </w:pPr>
-            <w:r>
-              <w:rPr>
-                <w:rFonts w:ascii="Arial" w:eastAsia="Times New Roman" w:hAnsi="Arial" w:cs="Arial"/>
-                <w:color w:val="000000"/>
-                <w:kern w:val="0"/>
-                <w:sz w:val="18"/>
-                <w:szCs w:val="18"/>
-                <w:lang w:eastAsia="es-AR"/>
-                <w14:ligatures w14:val="none"/>
-              </w:rPr>
-              <w:t>12.1</w:t>
-            </w:r>
-          </w:p>
-        </w:tc>
-        <w:tc>
-          <w:tcPr>
-            <w:tcW w:w="0" w:type="auto"/>
-            <w:tcBorders>
-              <w:top w:val="single" w:sz="8" w:space="0" w:color="000000"/>
-              <w:left w:val="single" w:sz="4" w:space="0" w:color="000000"/>
-              <w:bottom w:val="single" w:sz="4" w:space="0" w:color="000000"/>
-              <w:right w:val="single" w:sz="8" w:space="0" w:color="000000"/>
-            </w:tcBorders>
-            <w:tcMar>
-              <w:top w:w="100" w:type="dxa"/>
-              <w:left w:w="100" w:type="dxa"/>
-              <w:bottom w:w="100" w:type="dxa"/>
-              <w:right w:w="100" w:type="dxa"/>
-            </w:tcMar>
-            <w:hideMark/>
-          </w:tcPr>
-          <w:p>
-            <w:pPr>
-              <w:spacing w:after="0" w:line="240" w:lineRule="auto"/>
-              <w:rPr>
-                <w:rFonts w:ascii="Times New Roman" w:eastAsia="Times New Roman" w:hAnsi="Times New Roman" w:cs="Times New Roman"/>
-                <w:kern w:val="0"/>
-                <w:sz w:val="28"/>
-                <w:szCs w:val="28"/>
-                <w:lang w:eastAsia="es-AR"/>
-                <w14:ligatures w14:val="none"/>
-              </w:rPr>
-            </w:pPr>
-            <w:r>
-              <w:rPr>
-                <w:rFonts w:ascii="Arial" w:eastAsia="Times New Roman" w:hAnsi="Arial" w:cs="Arial"/>
-                <w:color w:val="000000"/>
-                <w:kern w:val="0"/>
-                <w:sz w:val="18"/>
-                <w:szCs w:val="18"/>
-                <w:shd w:val="clear" w:color="auto" w:fill="FFFFFF"/>
-                <w:lang w:eastAsia="es-AR"/>
-                <w14:ligatures w14:val="none"/>
-              </w:rPr>
-              <w:t>Comprobar que el modal de publicar mensaje se muestra correctamente</w:t>
-            </w:r>
-          </w:p>
-        </w:tc>
-        <w:tc>
-          <w:tcPr>
-            <w:tcW w:w="0" w:type="auto"/>
-            <w:tcBorders>
-              <w:top w:val="single" w:sz="8" w:space="0" w:color="000000"/>
-              <w:left w:val="single" w:sz="8" w:space="0" w:color="000000"/>
-              <w:bottom w:val="single" w:sz="8" w:space="0" w:color="000000"/>
-              <w:right w:val="single" w:sz="8" w:space="0" w:color="000000"/>
-            </w:tcBorders>
-            <w:tcMar>
-              <w:top w:w="100" w:type="dxa"/>
-              <w:left w:w="100" w:type="dxa"/>
-              <w:bottom w:w="100" w:type="dxa"/>
-              <w:right w:w="100" w:type="dxa"/>
-            </w:tcMar>
-            <w:hideMark/>
-          </w:tcPr>
-          <w:p>
-            <w:pPr>
-              <w:spacing w:after="0" w:line="240" w:lineRule="auto"/>
-              <w:rPr>
-                <w:rFonts w:ascii="Times New Roman" w:eastAsia="Times New Roman" w:hAnsi="Times New Roman" w:cs="Times New Roman"/>
-                <w:kern w:val="0"/>
-                <w:sz w:val="28"/>
-                <w:szCs w:val="28"/>
-                <w:lang w:eastAsia="es-AR"/>
-                <w14:ligatures w14:val="none"/>
-              </w:rPr>
-            </w:pPr>
-            <w:r>
-              <w:rPr>
-                <w:rFonts w:ascii="Arial" w:eastAsia="Times New Roman" w:hAnsi="Arial" w:cs="Arial"/>
-                <w:color w:val="000000"/>
-                <w:kern w:val="0"/>
-                <w:sz w:val="18"/>
-                <w:szCs w:val="18"/>
-                <w:lang w:eastAsia="es-AR"/>
-                <w14:ligatures w14:val="none"/>
-              </w:rPr>
-              <w:t>El usuario se encuentra en la pantalla principal de Microblog y ha iniciado sesión</w:t>
-            </w:r>
-          </w:p>
-        </w:tc>
-        <w:tc>
-          <w:tcPr>
-            <w:tcW w:w="0" w:type="auto"/>
-            <w:tcBorders>
-              <w:top w:val="single" w:sz="8" w:space="0" w:color="000000"/>
-              <w:left w:val="single" w:sz="8" w:space="0" w:color="000000"/>
-              <w:bottom w:val="single" w:sz="8" w:space="0" w:color="000000"/>
-              <w:right w:val="single" w:sz="8" w:space="0" w:color="000000"/>
-            </w:tcBorders>
-            <w:tcMar>
-              <w:top w:w="100" w:type="dxa"/>
-              <w:left w:w="100" w:type="dxa"/>
-              <w:bottom w:w="100" w:type="dxa"/>
-              <w:right w:w="100" w:type="dxa"/>
-            </w:tcMar>
-            <w:hideMark/>
-          </w:tcPr>
-          <w:p>
-            <w:pPr>
-              <w:spacing w:after="0" w:line="240" w:lineRule="auto"/>
-              <w:rPr>
-                <w:rFonts w:ascii="Times New Roman" w:eastAsia="Times New Roman" w:hAnsi="Times New Roman" w:cs="Times New Roman"/>
-                <w:kern w:val="0"/>
-                <w:sz w:val="28"/>
-                <w:szCs w:val="28"/>
-                <w:lang w:eastAsia="es-AR"/>
-                <w14:ligatures w14:val="none"/>
-              </w:rPr>
-            </w:pPr>
-            <w:r>
-              <w:rPr>
-                <w:rFonts w:ascii="Arial" w:eastAsia="Times New Roman" w:hAnsi="Arial" w:cs="Arial"/>
-                <w:color w:val="000000"/>
-                <w:kern w:val="0"/>
-                <w:sz w:val="18"/>
-                <w:szCs w:val="18"/>
-                <w:lang w:eastAsia="es-AR"/>
-                <w14:ligatures w14:val="none"/>
-              </w:rPr>
-              <w:t>No se requiere.</w:t>
-            </w:r>
-          </w:p>
-        </w:tc>
-        <w:tc>
-          <w:tcPr>
-            <w:tcW w:w="0" w:type="auto"/>
-            <w:tcBorders>
-              <w:top w:val="single" w:sz="8" w:space="0" w:color="000000"/>
-              <w:left w:val="single" w:sz="8" w:space="0" w:color="000000"/>
-              <w:bottom w:val="single" w:sz="8" w:space="0" w:color="000000"/>
-              <w:right w:val="single" w:sz="8" w:space="0" w:color="000000"/>
-            </w:tcBorders>
-            <w:tcMar>
-              <w:top w:w="100" w:type="dxa"/>
-              <w:left w:w="100" w:type="dxa"/>
-              <w:bottom w:w="100" w:type="dxa"/>
-              <w:right w:w="100" w:type="dxa"/>
-            </w:tcMar>
-            <w:hideMark/>
-          </w:tcPr>
-          <w:p>
-            <w:pPr>
-              <w:spacing w:after="0" w:line="240" w:lineRule="auto"/>
-              <w:rPr>
-                <w:rFonts w:ascii="Times New Roman" w:eastAsia="Times New Roman" w:hAnsi="Times New Roman" w:cs="Times New Roman"/>
-                <w:kern w:val="0"/>
-                <w:sz w:val="28"/>
-                <w:szCs w:val="28"/>
-                <w:lang w:eastAsia="es-AR"/>
-                <w14:ligatures w14:val="none"/>
-              </w:rPr>
-            </w:pPr>
-            <w:r>
-              <w:rPr>
-                <w:rFonts w:ascii="Arial" w:eastAsia="Times New Roman" w:hAnsi="Arial" w:cs="Arial"/>
-                <w:color w:val="000000"/>
-                <w:kern w:val="0"/>
-                <w:sz w:val="18"/>
-                <w:szCs w:val="18"/>
-                <w:lang w:eastAsia="es-AR"/>
-                <w14:ligatures w14:val="none"/>
-              </w:rPr>
-              <w:t>Visualizar formulario de publicar mensaje</w:t>
             </w:r>
           </w:p>
         </w:tc>
@@ -671,7 +450,19 @@
                 <w:lang w:eastAsia="es-AR"/>
                 <w14:ligatures w14:val="none"/>
               </w:rPr>
-              <w:t>12.2</w:t>
+              <w:t>1</w:t>
+            </w:r>
+            <w:r>
+              <w:rPr>
+                <w:rFonts w:ascii="Arial" w:eastAsia="Times New Roman" w:hAnsi="Arial" w:cs="Arial"/>
+                <w:color w:val="000000"/>
+                <w:kern w:val="0"/>
+                <w:sz w:val="18"/>
+                <w:szCs w:val="18"/>
+                <w:lang w:eastAsia="es-AR"/>
+                <w14:ligatures w14:val="none"/>
+              </w:rPr>
+              <w:t>3.1</w:t>
             </w:r>
           </w:p>
         </w:tc>
@@ -869,7 +660,7 @@
 </file>
 
 <file path=word/numbering.xml><?xml version="1.0" encoding="utf-8"?>
-<w:numbering xmlns:wpc="http://schemas.microsoft.com/office/word/2010/wordprocessingCanvas" xmlns:cx="http://schemas.microsoft.com/office/drawing/2014/chartex" xmlns:cx1="http://schemas.microsoft.com/office/drawing/2015/9/8/chartex" xmlns:cx2="http://schemas.microsoft.com/office/drawing/2015/10/21/chartex" xmlns:cx3="http://schemas.microsoft.com/office/drawing/2016/5/9/chartex" xmlns:cx4="http://schemas.microsoft.com/office/drawing/2016/5/10/chartex" xmlns:cx5="http://schemas.microsoft.com/office/drawing/2016/5/11/chartex" xmlns:cx6="http://schemas.microsoft.com/office/drawing/2016/5/12/chartex" xmlns:cx7="http://schemas.microsoft.com/office/drawing/2016/5/13/chartex" xmlns:cx8="http://schemas.microsoft.com/office/drawing/2016/5/14/chartex" xmlns:mc="http://schemas.openxmlformats.org/markup-compatibility/2006" xmlns:aink="http://schemas.microsoft.com/office/drawing/2016/ink" xmlns:am3d="http://schemas.microsoft.com/office/drawing/2017/model3d" xmlns:o="urn:schemas-microsoft-com:office:office" xmlns:oel="http://schemas.microsoft.com/office/2019/extlst" xmlns:r="http://schemas.openxmlformats.org/officeDocument/2006/relationships" xmlns:m="http://schemas.openxmlformats.org/officeDocument/2006/math" xmlns:v="urn:schemas-microsoft-com:vml" xmlns:wp14="http://schemas.microsoft.com/office/word/2010/wordprocessingDrawing" xmlns:wp="http://schemas.openxmlformats.org/drawingml/2006/wordprocessingDrawing" xmlns:w10="urn:schemas-microsoft-com:office:word" xmlns:w="http://schemas.openxmlformats.org/wordprocessingml/2006/main" xmlns:w14="http://schemas.microsoft.com/office/word/2010/wordml" xmlns:w15="http://schemas.microsoft.com/office/word/2012/wordml" xmlns:w16cex="http://schemas.microsoft.com/office/word/2018/wordml/cex" xmlns:w16cid="http://schemas.microsoft.com/office/word/2016/wordml/cid" xmlns:w16="http://schemas.microsoft.com/office/word/2018/wordml" xmlns:w16du="http://schemas.microsoft.com/office/word/2023/wordml/word16du" xmlns:w16sdtdh="http://schemas.microsoft.com/office/word/2020/wordml/sdtdatahash" xmlns:w16se="http://schemas.microsoft.com/office/word/2015/wordml/symex" xmlns:wpg="http://schemas.microsoft.com/office/word/2010/wordprocessingGroup" xmlns:wpi="http://schemas.microsoft.com/office/word/2010/wordprocessingInk" xmlns:wne="http://schemas.microsoft.com/office/word/2006/wordml" xmlns:wps="http://schemas.microsoft.com/office/word/2010/wordprocessingShape" mc:Ignorable="w14 w15 w16se w16cid w16 w16cex w16sdtdh wp14">
+<w:numbering xmlns:wpc="http://schemas.microsoft.com/office/word/2010/wordprocessingCanvas" xmlns:cx="http://schemas.microsoft.com/office/drawing/2014/chartex" xmlns:cx1="http://schemas.microsoft.com/office/drawing/2015/9/8/chartex" xmlns:cx2="http://schemas.microsoft.com/office/drawing/2015/10/21/chartex" xmlns:cx3="http://schemas.microsoft.com/office/drawing/2016/5/9/chartex" xmlns:cx4="http://schemas.microsoft.com/office/drawing/2016/5/10/chartex" xmlns:cx5="http://schemas.microsoft.com/office/drawing/2016/5/11/chartex" xmlns:cx6="http://schemas.microsoft.com/office/drawing/2016/5/12/chartex" xmlns:cx7="http://schemas.microsoft.com/office/drawing/2016/5/13/chartex" xmlns:cx8="http://schemas.microsoft.com/office/drawing/2016/5/14/chartex" xmlns:mc="http://schemas.openxmlformats.org/markup-compatibility/2006" xmlns:aink="http://schemas.microsoft.com/office/drawing/2016/ink" xmlns:am3d="http://schemas.microsoft.com/office/drawing/2017/model3d" xmlns:o="urn:schemas-microsoft-com:office:office" xmlns:oel="http://schemas.microsoft.com/office/2019/extlst" xmlns:r="http://schemas.openxmlformats.org/officeDocument/2006/relationships" xmlns:m="http://schemas.openxmlformats.org/officeDocument/2006/math" xmlns:v="urn:schemas-microsoft-com:vml" xmlns:wp14="http://schemas.microsoft.com/office/word/2010/wordprocessingDrawing" xmlns:wp="http://schemas.openxmlformats.org/drawingml/2006/wordprocessingDrawing" xmlns:w10="urn:schemas-microsoft-com:office:word" xmlns:w="http://schemas.openxmlformats.org/wordprocessingml/2006/main" xmlns:w14="http://schemas.microsoft.com/office/word/2010/wordml" xmlns:w15="http://schemas.microsoft.com/office/word/2012/wordml" xmlns:w16cex="http://schemas.microsoft.com/office/word/2018/wordml/cex" xmlns:w16cid="http://schemas.microsoft.com/office/word/2016/wordml/cid" xmlns:w16="http://schemas.microsoft.com/office/word/2018/wordml" xmlns:w16sdtdh="http://schemas.microsoft.com/office/word/2020/wordml/sdtdatahash" xmlns:w16se="http://schemas.microsoft.com/office/word/2015/wordml/symex" xmlns:wpg="http://schemas.microsoft.com/office/word/2010/wordprocessingGroup" xmlns:wpi="http://schemas.microsoft.com/office/word/2010/wordprocessingInk" xmlns:wne="http://schemas.microsoft.com/office/word/2006/wordml" xmlns:wps="http://schemas.microsoft.com/office/word/2010/wordprocessingShape" mc:Ignorable="w14 w15 w16se w16cid w16 w16cex w16sdtdh wp14">
   <w:abstractNum w:abstractNumId="0" w15:restartNumberingAfterBreak="0">
     <w:nsid w:val="2EEF33F6"/>
     <w:multiLevelType w:val="multilevel"/>

</xml_diff>